<commit_message>
REFACTORED: update all reference id's as Object_Id in lab_threshold
</commit_message>
<xml_diff>
--- a/lms_mongodb_collections/Collection_Lab_Threshold.docx
+++ b/lms_mongodb_collections/Collection_Lab_Threshold.docx
@@ -9,8 +9,8 @@
         </w:rPr>
         <w:drawing>
           <wp:inline distT="0" distB="0" distL="0" distR="0">
-            <wp:extent cx="6757502" cy="4097547"/>
-            <wp:effectExtent l="19050" t="0" r="5248" b="0"/>
+            <wp:extent cx="6756232" cy="3916392"/>
+            <wp:effectExtent l="19050" t="0" r="6518" b="0"/>
             <wp:docPr id="1" name="Picture 1"/>
             <wp:cNvGraphicFramePr>
               <a:graphicFrameLocks xmlns:a="http://schemas.openxmlformats.org/drawingml/2006/main" noChangeAspect="1"/>
@@ -34,7 +34,7 @@
                   <pic:spPr bwMode="auto">
                     <a:xfrm>
                       <a:off x="0" y="0"/>
-                      <a:ext cx="6758772" cy="4098317"/>
+                      <a:ext cx="6758772" cy="3917864"/>
                     </a:xfrm>
                     <a:prstGeom prst="rect">
                       <a:avLst/>
@@ -59,7 +59,6 @@
         <w:rPr>
           <w:noProof/>
         </w:rPr>
-        <w:lastRenderedPageBreak/>
         <w:drawing>
           <wp:inline distT="0" distB="0" distL="0" distR="0">
             <wp:extent cx="6756232" cy="3968151"/>
@@ -107,13 +106,113 @@
         </w:drawing>
       </w:r>
     </w:p>
+    <w:p>
+      <w:r>
+        <w:rPr>
+          <w:noProof/>
+        </w:rPr>
+        <w:lastRenderedPageBreak/>
+        <w:drawing>
+          <wp:inline distT="0" distB="0" distL="0" distR="0">
+            <wp:extent cx="6752686" cy="3804249"/>
+            <wp:effectExtent l="19050" t="0" r="0" b="0"/>
+            <wp:docPr id="7" name="Picture 7"/>
+            <wp:cNvGraphicFramePr>
+              <a:graphicFrameLocks xmlns:a="http://schemas.openxmlformats.org/drawingml/2006/main" noChangeAspect="1"/>
+            </wp:cNvGraphicFramePr>
+            <a:graphic xmlns:a="http://schemas.openxmlformats.org/drawingml/2006/main">
+              <a:graphicData uri="http://schemas.openxmlformats.org/drawingml/2006/picture">
+                <pic:pic xmlns:pic="http://schemas.openxmlformats.org/drawingml/2006/picture">
+                  <pic:nvPicPr>
+                    <pic:cNvPr id="0" name="Picture 7"/>
+                    <pic:cNvPicPr>
+                      <a:picLocks noChangeAspect="1" noChangeArrowheads="1"/>
+                    </pic:cNvPicPr>
+                  </pic:nvPicPr>
+                  <pic:blipFill>
+                    <a:blip r:embed="rId8"/>
+                    <a:srcRect/>
+                    <a:stretch>
+                      <a:fillRect/>
+                    </a:stretch>
+                  </pic:blipFill>
+                  <pic:spPr bwMode="auto">
+                    <a:xfrm>
+                      <a:off x="0" y="0"/>
+                      <a:ext cx="6760522" cy="3808664"/>
+                    </a:xfrm>
+                    <a:prstGeom prst="rect">
+                      <a:avLst/>
+                    </a:prstGeom>
+                    <a:noFill/>
+                    <a:ln w="9525">
+                      <a:noFill/>
+                      <a:miter lim="800000"/>
+                      <a:headEnd/>
+                      <a:tailEnd/>
+                    </a:ln>
+                  </pic:spPr>
+                </pic:pic>
+              </a:graphicData>
+            </a:graphic>
+          </wp:inline>
+        </w:drawing>
+      </w:r>
+    </w:p>
+    <w:p>
+      <w:r>
+        <w:rPr>
+          <w:noProof/>
+        </w:rPr>
+        <w:drawing>
+          <wp:inline distT="0" distB="0" distL="0" distR="0">
+            <wp:extent cx="6675048" cy="3968151"/>
+            <wp:effectExtent l="19050" t="0" r="0" b="0"/>
+            <wp:docPr id="10" name="Picture 10"/>
+            <wp:cNvGraphicFramePr>
+              <a:graphicFrameLocks xmlns:a="http://schemas.openxmlformats.org/drawingml/2006/main" noChangeAspect="1"/>
+            </wp:cNvGraphicFramePr>
+            <a:graphic xmlns:a="http://schemas.openxmlformats.org/drawingml/2006/main">
+              <a:graphicData uri="http://schemas.openxmlformats.org/drawingml/2006/picture">
+                <pic:pic xmlns:pic="http://schemas.openxmlformats.org/drawingml/2006/picture">
+                  <pic:nvPicPr>
+                    <pic:cNvPr id="0" name="Picture 10"/>
+                    <pic:cNvPicPr>
+                      <a:picLocks noChangeAspect="1" noChangeArrowheads="1"/>
+                    </pic:cNvPicPr>
+                  </pic:nvPicPr>
+                  <pic:blipFill>
+                    <a:blip r:embed="rId9"/>
+                    <a:srcRect/>
+                    <a:stretch>
+                      <a:fillRect/>
+                    </a:stretch>
+                  </pic:blipFill>
+                  <pic:spPr bwMode="auto">
+                    <a:xfrm>
+                      <a:off x="0" y="0"/>
+                      <a:ext cx="6682792" cy="3972755"/>
+                    </a:xfrm>
+                    <a:prstGeom prst="rect">
+                      <a:avLst/>
+                    </a:prstGeom>
+                    <a:noFill/>
+                    <a:ln w="9525">
+                      <a:noFill/>
+                      <a:miter lim="800000"/>
+                      <a:headEnd/>
+                      <a:tailEnd/>
+                    </a:ln>
+                  </pic:spPr>
+                </pic:pic>
+              </a:graphicData>
+            </a:graphic>
+          </wp:inline>
+        </w:drawing>
+      </w:r>
+    </w:p>
     <w:sectPr>
-      <w:headerReference w:type="even" r:id="rId8"/>
-      <w:headerReference w:type="default" r:id="rId9"/>
-      <w:footerReference w:type="even" r:id="rId10"/>
-      <w:footerReference w:type="default" r:id="rId11"/>
-      <w:headerReference w:type="first" r:id="rId12"/>
-      <w:footerReference w:type="first" r:id="rId13"/>
+      <w:headerReference w:type="default" r:id="rId10"/>
       <w:pgSz w:w="12240" w:h="15840"/>
       <w:pgMar w:top="1440" w:right="1440" w:bottom="1440" w:left="1440" w:header="720" w:footer="720" w:gutter="0"/>
       <w:cols w:space="720"/>
@@ -148,36 +247,6 @@
 </w:endnotes>
 </file>
 
-<file path=word/footer1.xml><?xml version="1.0" encoding="utf-8"?>
-<w:ftr xmlns:ve="http://schemas.openxmlformats.org/markup-compatibility/2006" xmlns:o="urn:schemas-microsoft-com:office:office" xmlns:r="http://schemas.openxmlformats.org/officeDocument/2006/relationships" xmlns:m="http://schemas.openxmlformats.org/officeDocument/2006/math" xmlns:v="urn:schemas-microsoft-com:vml" xmlns:wp="http://schemas.openxmlformats.org/drawingml/2006/wordprocessingDrawing" xmlns:w10="urn:schemas-microsoft-com:office:word" xmlns:w="http://schemas.openxmlformats.org/wordprocessingml/2006/main" xmlns:wne="http://schemas.microsoft.com/office/word/2006/wordml">
-  <w:p>
-    <w:pPr>
-      <w:pStyle w:val="Footer"/>
-    </w:pPr>
-  </w:p>
-</w:ftr>
-</file>
-
-<file path=word/footer2.xml><?xml version="1.0" encoding="utf-8"?>
-<w:ftr xmlns:ve="http://schemas.openxmlformats.org/markup-compatibility/2006" xmlns:o="urn:schemas-microsoft-com:office:office" xmlns:r="http://schemas.openxmlformats.org/officeDocument/2006/relationships" xmlns:m="http://schemas.openxmlformats.org/officeDocument/2006/math" xmlns:v="urn:schemas-microsoft-com:vml" xmlns:wp="http://schemas.openxmlformats.org/drawingml/2006/wordprocessingDrawing" xmlns:w10="urn:schemas-microsoft-com:office:word" xmlns:w="http://schemas.openxmlformats.org/wordprocessingml/2006/main" xmlns:wne="http://schemas.microsoft.com/office/word/2006/wordml">
-  <w:p>
-    <w:pPr>
-      <w:pStyle w:val="Footer"/>
-    </w:pPr>
-  </w:p>
-</w:ftr>
-</file>
-
-<file path=word/footer3.xml><?xml version="1.0" encoding="utf-8"?>
-<w:ftr xmlns:ve="http://schemas.openxmlformats.org/markup-compatibility/2006" xmlns:o="urn:schemas-microsoft-com:office:office" xmlns:r="http://schemas.openxmlformats.org/officeDocument/2006/relationships" xmlns:m="http://schemas.openxmlformats.org/officeDocument/2006/math" xmlns:v="urn:schemas-microsoft-com:vml" xmlns:wp="http://schemas.openxmlformats.org/drawingml/2006/wordprocessingDrawing" xmlns:w10="urn:schemas-microsoft-com:office:word" xmlns:w="http://schemas.openxmlformats.org/wordprocessingml/2006/main" xmlns:wne="http://schemas.microsoft.com/office/word/2006/wordml">
-  <w:p>
-    <w:pPr>
-      <w:pStyle w:val="Footer"/>
-    </w:pPr>
-  </w:p>
-</w:ftr>
-</file>
-
 <file path=word/footnotes.xml><?xml version="1.0" encoding="utf-8"?>
 <w:footnotes xmlns:ve="http://schemas.openxmlformats.org/markup-compatibility/2006" xmlns:o="urn:schemas-microsoft-com:office:office" xmlns:r="http://schemas.openxmlformats.org/officeDocument/2006/relationships" xmlns:m="http://schemas.openxmlformats.org/officeDocument/2006/math" xmlns:v="urn:schemas-microsoft-com:vml" xmlns:wp="http://schemas.openxmlformats.org/drawingml/2006/wordprocessingDrawing" xmlns:w10="urn:schemas-microsoft-com:office:word" xmlns:w="http://schemas.openxmlformats.org/wordprocessingml/2006/main" xmlns:wne="http://schemas.microsoft.com/office/word/2006/wordml">
   <w:footnote w:type="separator" w:id="0">
@@ -204,16 +273,6 @@
 </file>
 
 <file path=word/header1.xml><?xml version="1.0" encoding="utf-8"?>
-<w:hdr xmlns:ve="http://schemas.openxmlformats.org/markup-compatibility/2006" xmlns:o="urn:schemas-microsoft-com:office:office" xmlns:r="http://schemas.openxmlformats.org/officeDocument/2006/relationships" xmlns:m="http://schemas.openxmlformats.org/officeDocument/2006/math" xmlns:v="urn:schemas-microsoft-com:vml" xmlns:wp="http://schemas.openxmlformats.org/drawingml/2006/wordprocessingDrawing" xmlns:w10="urn:schemas-microsoft-com:office:word" xmlns:w="http://schemas.openxmlformats.org/wordprocessingml/2006/main" xmlns:wne="http://schemas.microsoft.com/office/word/2006/wordml">
-  <w:p>
-    <w:pPr>
-      <w:pStyle w:val="Header"/>
-    </w:pPr>
-  </w:p>
-</w:hdr>
-</file>
-
-<file path=word/header2.xml><?xml version="1.0" encoding="utf-8"?>
 <w:hdr xmlns:ve="http://schemas.openxmlformats.org/markup-compatibility/2006" xmlns:o="urn:schemas-microsoft-com:office:office" xmlns:r="http://schemas.openxmlformats.org/officeDocument/2006/relationships" xmlns:m="http://schemas.openxmlformats.org/officeDocument/2006/math" xmlns:v="urn:schemas-microsoft-com:vml" xmlns:wp="http://schemas.openxmlformats.org/drawingml/2006/wordprocessingDrawing" xmlns:w10="urn:schemas-microsoft-com:office:word" xmlns:w="http://schemas.openxmlformats.org/wordprocessingml/2006/main" xmlns:wne="http://schemas.microsoft.com/office/word/2006/wordml">
   <w:sdt>
     <w:sdtPr>
@@ -255,16 +314,6 @@
       </w:p>
     </w:sdtContent>
   </w:sdt>
-  <w:p>
-    <w:pPr>
-      <w:pStyle w:val="Header"/>
-    </w:pPr>
-  </w:p>
-</w:hdr>
-</file>
-
-<file path=word/header3.xml><?xml version="1.0" encoding="utf-8"?>
-<w:hdr xmlns:ve="http://schemas.openxmlformats.org/markup-compatibility/2006" xmlns:o="urn:schemas-microsoft-com:office:office" xmlns:r="http://schemas.openxmlformats.org/officeDocument/2006/relationships" xmlns:m="http://schemas.openxmlformats.org/officeDocument/2006/math" xmlns:v="urn:schemas-microsoft-com:vml" xmlns:wp="http://schemas.openxmlformats.org/drawingml/2006/wordprocessingDrawing" xmlns:w10="urn:schemas-microsoft-com:office:word" xmlns:w="http://schemas.openxmlformats.org/wordprocessingml/2006/main" xmlns:wne="http://schemas.microsoft.com/office/word/2006/wordml">
   <w:p>
     <w:pPr>
       <w:pStyle w:val="Header"/>
@@ -624,6 +673,7 @@
     <w:rsidRoot w:val="00301550"/>
     <w:rsid w:val="00301550"/>
     <w:rsid w:val="0046784E"/>
+    <w:rsid w:val="00ED65EC"/>
   </w:rsids>
   <m:mathPr>
     <m:mathFont m:val="Cambria Math"/>
@@ -804,6 +854,7 @@
   <w:style w:type="paragraph" w:default="1" w:styleId="Normal">
     <w:name w:val="Normal"/>
     <w:qFormat/>
+    <w:rsid w:val="00ED65EC"/>
   </w:style>
   <w:style w:type="character" w:default="1" w:styleId="DefaultParagraphFont">
     <w:name w:val="Default Paragraph Font"/>

</xml_diff>